<commit_message>
add new Database query v2
</commit_message>
<xml_diff>
--- a/Huong dan/Guide.docx
+++ b/Huong dan/Guide.docx
@@ -19,6 +19,16 @@
         <w:ind w:left="360"/>
       </w:pPr>
       <w:r>
+        <w:t>**Bạn nào chưa chạy thì thì chạy file SQLQuery_Sem2_v2 nhé **</w:t>
+      </w:r>
+      <w:bookmarkStart w:id="0" w:name="_GoBack"/>
+      <w:bookmarkEnd w:id="0"/>
+    </w:p>
+    <w:p>
+      <w:pPr>
+        <w:ind w:left="360"/>
+      </w:pPr>
+      <w:r>
         <w:t>Vào SQL, đăng nhập với quyền “sa” (nếu đăng nhập quyền khác sẽ không kết nối được)</w:t>
       </w:r>
     </w:p>
@@ -51,6 +61,11 @@
       <w:r>
         <w:t xml:space="preserve"> không nên chỉnh sửa câu lệnh trong này, nếu có lỗi xuất hiện hãy liên hệ Đạt hoặc Nam để khắc phục</w:t>
       </w:r>
+    </w:p>
+    <w:p>
+      <w:pPr>
+        <w:ind w:left="360"/>
+      </w:pPr>
     </w:p>
     <w:p/>
     <w:p>
@@ -64,8 +79,6 @@
       <w:r>
         <w:t>Bước 2:</w:t>
       </w:r>
-      <w:bookmarkStart w:id="0" w:name="_GoBack"/>
-      <w:bookmarkEnd w:id="0"/>
     </w:p>
     <w:p>
       <w:pPr>

</xml_diff>